<commit_message>
CV was slightly corrected. Thanks for advises, my friends!
</commit_message>
<xml_diff>
--- a/CV_Gudzenko_Michael.docx
+++ b/CV_Gudzenko_Michael.docx
@@ -12,76 +12,8 @@
           <w:lang w:val="en-US"/>
         </w:rPr>
       </w:pPr>
-      <w:r>
-        <w:rPr>
-          <w:rFonts w:asciiTheme="minorHAnsi" w:hAnsiTheme="minorHAnsi" w:cstheme="minorHAnsi"/>
-          <w:noProof/>
-          <w:lang w:val="uk-UA" w:eastAsia="uk-UA"/>
-        </w:rPr>
-        <w:drawing>
-          <wp:anchor distT="0" distB="0" distL="114300" distR="114300" simplePos="0" relativeHeight="251658240" behindDoc="0" locked="0" layoutInCell="1" allowOverlap="1" wp14:anchorId="4E3EE6FE" wp14:editId="5E307437">
-            <wp:simplePos x="0" y="0"/>
-            <wp:positionH relativeFrom="margin">
-              <wp:align>left</wp:align>
-            </wp:positionH>
-            <wp:positionV relativeFrom="paragraph">
-              <wp:posOffset>6985</wp:posOffset>
-            </wp:positionV>
-            <wp:extent cx="885825" cy="1229360"/>
-            <wp:effectExtent l="0" t="0" r="0" b="8890"/>
-            <wp:wrapThrough wrapText="bothSides">
-              <wp:wrapPolygon edited="0">
-                <wp:start x="0" y="0"/>
-                <wp:lineTo x="0" y="21421"/>
-                <wp:lineTo x="20903" y="21421"/>
-                <wp:lineTo x="20903" y="0"/>
-                <wp:lineTo x="0" y="0"/>
-              </wp:wrapPolygon>
-            </wp:wrapThrough>
-            <wp:docPr id="1" name="Рисунок 1"/>
-            <wp:cNvGraphicFramePr>
-              <a:graphicFrameLocks xmlns:a="http://schemas.openxmlformats.org/drawingml/2006/main" noChangeAspect="1"/>
-            </wp:cNvGraphicFramePr>
-            <a:graphic xmlns:a="http://schemas.openxmlformats.org/drawingml/2006/main">
-              <a:graphicData uri="http://schemas.openxmlformats.org/drawingml/2006/picture">
-                <pic:pic xmlns:pic="http://schemas.openxmlformats.org/drawingml/2006/picture">
-                  <pic:nvPicPr>
-                    <pic:cNvPr id="1" name="Гудзенко М..jpg"/>
-                    <pic:cNvPicPr/>
-                  </pic:nvPicPr>
-                  <pic:blipFill>
-                    <a:blip r:embed="rId5" cstate="print">
-                      <a:extLst>
-                        <a:ext uri="{28A0092B-C50C-407E-A947-70E740481C1C}">
-                          <a14:useLocalDpi xmlns:a14="http://schemas.microsoft.com/office/drawing/2010/main" val="0"/>
-                        </a:ext>
-                      </a:extLst>
-                    </a:blip>
-                    <a:stretch>
-                      <a:fillRect/>
-                    </a:stretch>
-                  </pic:blipFill>
-                  <pic:spPr>
-                    <a:xfrm>
-                      <a:off x="0" y="0"/>
-                      <a:ext cx="888155" cy="1233086"/>
-                    </a:xfrm>
-                    <a:prstGeom prst="rect">
-                      <a:avLst/>
-                    </a:prstGeom>
-                  </pic:spPr>
-                </pic:pic>
-              </a:graphicData>
-            </a:graphic>
-            <wp14:sizeRelH relativeFrom="page">
-              <wp14:pctWidth>0</wp14:pctWidth>
-            </wp14:sizeRelH>
-            <wp14:sizeRelV relativeFrom="page">
-              <wp14:pctHeight>0</wp14:pctHeight>
-            </wp14:sizeRelV>
-          </wp:anchor>
-        </w:drawing>
-      </w:r>
+      <w:bookmarkStart w:id="0" w:name="_GoBack"/>
+      <w:bookmarkEnd w:id="0"/>
       <w:r>
         <w:rPr>
           <w:rFonts w:asciiTheme="minorHAnsi" w:hAnsiTheme="minorHAnsi" w:cstheme="minorHAnsi"/>
@@ -169,7 +101,7 @@
         </w:rPr>
         <w:t xml:space="preserve">Email: </w:t>
       </w:r>
-      <w:hyperlink r:id="rId6" w:history="1">
+      <w:hyperlink r:id="rId5" w:history="1">
         <w:r>
           <w:rPr>
             <w:rStyle w:val="a3"/>
@@ -211,8 +143,18 @@
           <w:spacing w:val="-6"/>
           <w:lang w:val="en-GB"/>
         </w:rPr>
-        <w:t>Skype: mvgudz</w:t>
-      </w:r>
+        <w:t xml:space="preserve">Skype: </w:t>
+      </w:r>
+      <w:proofErr w:type="spellStart"/>
+      <w:r>
+        <w:rPr>
+          <w:rFonts w:asciiTheme="minorHAnsi" w:hAnsiTheme="minorHAnsi" w:cstheme="minorHAnsi"/>
+          <w:spacing w:val="-6"/>
+          <w:lang w:val="en-GB"/>
+        </w:rPr>
+        <w:t>mvgudz</w:t>
+      </w:r>
+      <w:proofErr w:type="spellEnd"/>
     </w:p>
     <w:p>
       <w:pPr>
@@ -223,7 +165,7 @@
           <w:lang w:val="en-GB"/>
         </w:rPr>
       </w:pPr>
-      <w:hyperlink r:id="rId7" w:history="1">
+      <w:hyperlink r:id="rId6" w:history="1">
         <w:r>
           <w:rPr>
             <w:rStyle w:val="a3"/>
@@ -240,11 +182,13 @@
         <w:jc w:val="right"/>
         <w:rPr>
           <w:rFonts w:asciiTheme="minorHAnsi" w:hAnsiTheme="minorHAnsi" w:cstheme="minorHAnsi"/>
-          <w:spacing w:val="-6"/>
-          <w:lang w:val="en-GB"/>
-        </w:rPr>
-      </w:pPr>
-      <w:hyperlink r:id="rId8" w:history="1">
+          <w:color w:val="0000FF"/>
+          <w:spacing w:val="-6"/>
+          <w:u w:val="single"/>
+          <w:lang w:val="en-GB"/>
+        </w:rPr>
+      </w:pPr>
+      <w:hyperlink r:id="rId7" w:history="1">
         <w:r>
           <w:rPr>
             <w:rStyle w:val="a3"/>
@@ -258,20 +202,27 @@
     </w:p>
     <w:p>
       <w:pPr>
-        <w:pStyle w:val="Default"/>
-        <w:rPr>
-          <w:rFonts w:asciiTheme="minorHAnsi" w:hAnsiTheme="minorHAnsi" w:cstheme="minorHAnsi"/>
-          <w:lang w:val="en-US"/>
-        </w:rPr>
-      </w:pPr>
-      <w:r>
+        <w:pBdr>
+          <w:bottom w:val="single" w:sz="12" w:space="1" w:color="auto"/>
+        </w:pBdr>
+        <w:tabs>
+          <w:tab w:val="right" w:pos="10080"/>
+        </w:tabs>
         <w:rPr>
           <w:rFonts w:asciiTheme="minorHAnsi" w:hAnsiTheme="minorHAnsi" w:cstheme="minorHAnsi"/>
           <w:b/>
-          <w:bCs/>
-          <w:lang w:val="en-US"/>
-        </w:rPr>
-        <w:t xml:space="preserve">Executive Summary </w:t>
+          <w:spacing w:val="-6"/>
+          <w:lang w:val="en-US"/>
+        </w:rPr>
+      </w:pPr>
+      <w:r>
+        <w:rPr>
+          <w:rFonts w:asciiTheme="minorHAnsi" w:hAnsiTheme="minorHAnsi" w:cstheme="minorHAnsi"/>
+          <w:b/>
+          <w:spacing w:val="-6"/>
+          <w:lang w:val="en-US"/>
+        </w:rPr>
+        <w:t>GOAL</w:t>
       </w:r>
     </w:p>
     <w:p>
@@ -292,6 +243,13 @@
           <w:rFonts w:asciiTheme="minorHAnsi" w:hAnsiTheme="minorHAnsi" w:cstheme="minorHAnsi"/>
           <w:lang w:val="en-US"/>
         </w:rPr>
+        <w:t xml:space="preserve">Junior </w:t>
+      </w:r>
+      <w:r>
+        <w:rPr>
+          <w:rFonts w:asciiTheme="minorHAnsi" w:hAnsiTheme="minorHAnsi" w:cstheme="minorHAnsi"/>
+          <w:lang w:val="en-US"/>
+        </w:rPr>
         <w:t>Java</w:t>
       </w:r>
       <w:r>
@@ -299,45 +257,8 @@
           <w:rFonts w:asciiTheme="minorHAnsi" w:hAnsiTheme="minorHAnsi" w:cstheme="minorHAnsi"/>
           <w:lang w:val="en-US"/>
         </w:rPr>
-        <w:t xml:space="preserve"> developer with solid background</w:t>
-      </w:r>
-      <w:r>
-        <w:rPr>
-          <w:rFonts w:asciiTheme="minorHAnsi" w:hAnsiTheme="minorHAnsi" w:cstheme="minorHAnsi"/>
-          <w:lang w:val="en-US"/>
-        </w:rPr>
-        <w:t xml:space="preserve"> </w:t>
-      </w:r>
-      <w:r>
-        <w:rPr>
-          <w:rFonts w:asciiTheme="minorHAnsi" w:hAnsiTheme="minorHAnsi" w:cstheme="minorHAnsi"/>
-          <w:lang w:val="en-US"/>
-        </w:rPr>
-        <w:t>in business process optimization in IT and Banking, software development, information systems implementation and support</w:t>
-      </w:r>
-      <w:r>
-        <w:rPr>
-          <w:rFonts w:asciiTheme="minorHAnsi" w:hAnsiTheme="minorHAnsi" w:cstheme="minorHAnsi"/>
-          <w:lang w:val="en-US"/>
-        </w:rPr>
-        <w:t xml:space="preserve"> by phone and on-site</w:t>
-      </w:r>
-      <w:r>
-        <w:rPr>
-          <w:rFonts w:asciiTheme="minorHAnsi" w:hAnsiTheme="minorHAnsi" w:cstheme="minorHAnsi"/>
-          <w:lang w:val="en-US"/>
-        </w:rPr>
-        <w:t xml:space="preserve">. </w:t>
-      </w:r>
-    </w:p>
-    <w:p>
-      <w:pPr>
-        <w:pStyle w:val="Default"/>
-        <w:rPr>
-          <w:rFonts w:asciiTheme="minorHAnsi" w:hAnsiTheme="minorHAnsi" w:cstheme="minorHAnsi"/>
-          <w:lang w:val="en-US"/>
-        </w:rPr>
-      </w:pPr>
+        <w:t xml:space="preserve"> developer</w:t>
+      </w:r>
     </w:p>
     <w:p>
       <w:pPr>
@@ -361,7 +282,7 @@
           <w:spacing w:val="-6"/>
           <w:lang w:val="en-US"/>
         </w:rPr>
-        <w:t>SKILLS</w:t>
+        <w:t>EXECUTIVE SUMMARY</w:t>
       </w:r>
     </w:p>
     <w:p>
@@ -369,341 +290,91 @@
         <w:pStyle w:val="Default"/>
         <w:numPr>
           <w:ilvl w:val="0"/>
-          <w:numId w:val="5"/>
+          <w:numId w:val="1"/>
         </w:numPr>
-        <w:rPr>
-          <w:rFonts w:asciiTheme="minorHAnsi" w:hAnsiTheme="minorHAnsi" w:cstheme="minorHAnsi"/>
-        </w:rPr>
-      </w:pPr>
-      <w:r>
-        <w:rPr>
-          <w:rFonts w:asciiTheme="minorHAnsi" w:hAnsiTheme="minorHAnsi" w:cstheme="minorHAnsi"/>
-        </w:rPr>
-        <w:t>English level: upper – intermediate</w:t>
-      </w:r>
-    </w:p>
-    <w:p>
-      <w:pPr>
+        <w:spacing w:after="68"/>
+        <w:rPr>
+          <w:rFonts w:asciiTheme="minorHAnsi" w:hAnsiTheme="minorHAnsi" w:cstheme="minorHAnsi"/>
+          <w:lang w:val="en-US"/>
+        </w:rPr>
+      </w:pPr>
+      <w:r>
+        <w:rPr>
+          <w:rFonts w:asciiTheme="minorHAnsi" w:hAnsiTheme="minorHAnsi" w:cstheme="minorHAnsi"/>
+          <w:lang w:val="en-US"/>
+        </w:rPr>
+        <w:t>Java developer with solid background</w:t>
+      </w:r>
+      <w:r>
+        <w:rPr>
+          <w:rFonts w:asciiTheme="minorHAnsi" w:hAnsiTheme="minorHAnsi" w:cstheme="minorHAnsi"/>
+          <w:lang w:val="en-US"/>
+        </w:rPr>
+        <w:t xml:space="preserve"> </w:t>
+      </w:r>
+      <w:r>
+        <w:rPr>
+          <w:rFonts w:asciiTheme="minorHAnsi" w:hAnsiTheme="minorHAnsi" w:cstheme="minorHAnsi"/>
+          <w:lang w:val="en-US"/>
+        </w:rPr>
+        <w:t>in business process optimization in IT and Banking, software development, information systems implementation and support by phone and on-site</w:t>
+      </w:r>
+      <w:r>
+        <w:rPr>
+          <w:rFonts w:asciiTheme="minorHAnsi" w:hAnsiTheme="minorHAnsi" w:cstheme="minorHAnsi"/>
+          <w:lang w:val="en-US"/>
+        </w:rPr>
+        <w:t>.</w:t>
+      </w:r>
+      <w:r>
+        <w:rPr>
+          <w:rFonts w:asciiTheme="minorHAnsi" w:hAnsiTheme="minorHAnsi" w:cstheme="minorHAnsi"/>
+          <w:lang w:val="en-US"/>
+        </w:rPr>
+        <w:t xml:space="preserve"> </w:t>
+      </w:r>
+    </w:p>
+    <w:p>
+      <w:pPr>
+        <w:pStyle w:val="Default"/>
         <w:numPr>
           <w:ilvl w:val="0"/>
-          <w:numId w:val="5"/>
+          <w:numId w:val="1"/>
         </w:numPr>
-        <w:rPr>
-          <w:rFonts w:asciiTheme="minorHAnsi" w:hAnsiTheme="minorHAnsi" w:cstheme="minorHAnsi"/>
-          <w:lang w:val="en-US"/>
-        </w:rPr>
-      </w:pPr>
-      <w:r>
-        <w:rPr>
-          <w:rFonts w:asciiTheme="minorHAnsi" w:hAnsiTheme="minorHAnsi" w:cstheme="minorHAnsi"/>
-          <w:lang w:val="en-US"/>
-        </w:rPr>
-        <w:t>Object Oriented Programing (OOP)</w:t>
-      </w:r>
-    </w:p>
-    <w:p>
-      <w:pPr>
-        <w:numPr>
-          <w:ilvl w:val="0"/>
-          <w:numId w:val="5"/>
-        </w:numPr>
-        <w:rPr>
-          <w:rFonts w:asciiTheme="minorHAnsi" w:hAnsiTheme="minorHAnsi" w:cstheme="minorHAnsi"/>
-          <w:lang w:val="en-US"/>
-        </w:rPr>
-      </w:pPr>
-      <w:r>
-        <w:rPr>
-          <w:rFonts w:asciiTheme="minorHAnsi" w:hAnsiTheme="minorHAnsi" w:cstheme="minorHAnsi"/>
-          <w:lang w:val="en-US"/>
-        </w:rPr>
-        <w:t>Java Core</w:t>
-      </w:r>
-      <w:r>
-        <w:rPr>
-          <w:rFonts w:asciiTheme="minorHAnsi" w:hAnsiTheme="minorHAnsi" w:cstheme="minorHAnsi"/>
-          <w:lang w:val="en-US"/>
-        </w:rPr>
-        <w:t>, multithreading, lambdas, stream API</w:t>
-      </w:r>
-      <w:r>
-        <w:rPr>
-          <w:rFonts w:asciiTheme="minorHAnsi" w:hAnsiTheme="minorHAnsi" w:cstheme="minorHAnsi"/>
-          <w:lang w:val="en-US"/>
-        </w:rPr>
-        <w:t xml:space="preserve">; </w:t>
-      </w:r>
-      <w:r>
-        <w:rPr>
-          <w:rFonts w:asciiTheme="minorHAnsi" w:hAnsiTheme="minorHAnsi" w:cstheme="minorHAnsi"/>
-          <w:lang w:val="en-US"/>
-        </w:rPr>
-        <w:t>JU</w:t>
-      </w:r>
-      <w:r>
-        <w:rPr>
-          <w:rFonts w:asciiTheme="minorHAnsi" w:hAnsiTheme="minorHAnsi" w:cstheme="minorHAnsi"/>
-          <w:lang w:val="en-US"/>
-        </w:rPr>
-        <w:t>nit</w:t>
-      </w:r>
-      <w:r>
-        <w:rPr>
-          <w:rFonts w:asciiTheme="minorHAnsi" w:hAnsiTheme="minorHAnsi" w:cstheme="minorHAnsi"/>
-          <w:lang w:val="en-US"/>
-        </w:rPr>
-        <w:t>4</w:t>
-      </w:r>
-      <w:r>
-        <w:rPr>
-          <w:rFonts w:asciiTheme="minorHAnsi" w:hAnsiTheme="minorHAnsi" w:cstheme="minorHAnsi"/>
-          <w:lang w:val="en-US"/>
-        </w:rPr>
-        <w:t xml:space="preserve">; </w:t>
-      </w:r>
-      <w:r>
-        <w:rPr>
-          <w:rFonts w:asciiTheme="minorHAnsi" w:hAnsiTheme="minorHAnsi" w:cstheme="minorHAnsi"/>
-          <w:lang w:val="en-US"/>
-        </w:rPr>
-        <w:t xml:space="preserve">Spring IoC, </w:t>
-      </w:r>
-      <w:r>
-        <w:rPr>
-          <w:rFonts w:asciiTheme="minorHAnsi" w:hAnsiTheme="minorHAnsi" w:cstheme="minorHAnsi"/>
-          <w:lang w:val="en-US"/>
-        </w:rPr>
-        <w:t xml:space="preserve">Boot, </w:t>
-      </w:r>
-      <w:r>
-        <w:rPr>
-          <w:rFonts w:asciiTheme="minorHAnsi" w:hAnsiTheme="minorHAnsi" w:cstheme="minorHAnsi"/>
-          <w:lang w:val="en-US"/>
-        </w:rPr>
-        <w:t>MVC, Security</w:t>
-      </w:r>
-      <w:r>
-        <w:rPr>
-          <w:rFonts w:asciiTheme="minorHAnsi" w:hAnsiTheme="minorHAnsi" w:cstheme="minorHAnsi"/>
-          <w:lang w:val="en-US"/>
-        </w:rPr>
-        <w:t>-OAuth2</w:t>
-      </w:r>
-      <w:r>
-        <w:rPr>
-          <w:rFonts w:asciiTheme="minorHAnsi" w:hAnsiTheme="minorHAnsi" w:cstheme="minorHAnsi"/>
-          <w:lang w:val="en-US"/>
-        </w:rPr>
-        <w:t>; Hibernate; Swing, JavaFX</w:t>
-      </w:r>
-      <w:r>
-        <w:rPr>
-          <w:rFonts w:asciiTheme="minorHAnsi" w:hAnsiTheme="minorHAnsi" w:cstheme="minorHAnsi"/>
-          <w:lang w:val="en-US"/>
-        </w:rPr>
-        <w:t>; REST.</w:t>
-      </w:r>
-    </w:p>
-    <w:p>
-      <w:pPr>
-        <w:numPr>
-          <w:ilvl w:val="0"/>
-          <w:numId w:val="5"/>
-        </w:numPr>
-        <w:rPr>
-          <w:rFonts w:asciiTheme="minorHAnsi" w:hAnsiTheme="minorHAnsi" w:cstheme="minorHAnsi"/>
-          <w:lang w:val="en-US"/>
-        </w:rPr>
-      </w:pPr>
-      <w:r>
-        <w:rPr>
-          <w:rFonts w:asciiTheme="minorHAnsi" w:hAnsiTheme="minorHAnsi" w:cstheme="minorHAnsi"/>
-          <w:lang w:val="en-US"/>
-        </w:rPr>
-        <w:t>Databases SQL: Firebird, WildFly, SQLite</w:t>
-      </w:r>
-      <w:r>
-        <w:rPr>
-          <w:rFonts w:asciiTheme="minorHAnsi" w:hAnsiTheme="minorHAnsi" w:cstheme="minorHAnsi"/>
-          <w:lang w:val="en-US"/>
-        </w:rPr>
-        <w:t>, PostgreSQL.</w:t>
-      </w:r>
-    </w:p>
-    <w:p>
-      <w:pPr>
-        <w:numPr>
-          <w:ilvl w:val="0"/>
-          <w:numId w:val="5"/>
-        </w:numPr>
-        <w:rPr>
-          <w:rFonts w:asciiTheme="minorHAnsi" w:hAnsiTheme="minorHAnsi" w:cstheme="minorHAnsi"/>
-          <w:lang w:val="en-US"/>
-        </w:rPr>
-      </w:pPr>
-      <w:r>
-        <w:rPr>
-          <w:rFonts w:asciiTheme="minorHAnsi" w:hAnsiTheme="minorHAnsi" w:cstheme="minorHAnsi"/>
-          <w:lang w:val="en-US"/>
-        </w:rPr>
-        <w:t>GIT, Maven.</w:t>
-      </w:r>
-    </w:p>
-    <w:p>
-      <w:pPr>
-        <w:numPr>
-          <w:ilvl w:val="0"/>
-          <w:numId w:val="5"/>
-        </w:numPr>
-        <w:rPr>
-          <w:rFonts w:asciiTheme="minorHAnsi" w:hAnsiTheme="minorHAnsi" w:cstheme="minorHAnsi"/>
-          <w:lang w:val="en-US"/>
-        </w:rPr>
-      </w:pPr>
-      <w:r>
-        <w:rPr>
-          <w:rFonts w:asciiTheme="minorHAnsi" w:hAnsiTheme="minorHAnsi" w:cstheme="minorHAnsi"/>
-          <w:lang w:val="en-US"/>
-        </w:rPr>
-        <w:t>XML, XSD.</w:t>
-      </w:r>
-    </w:p>
-    <w:p>
-      <w:pPr>
-        <w:numPr>
-          <w:ilvl w:val="0"/>
-          <w:numId w:val="5"/>
-        </w:numPr>
-        <w:rPr>
-          <w:rFonts w:asciiTheme="minorHAnsi" w:hAnsiTheme="minorHAnsi" w:cstheme="minorHAnsi"/>
-          <w:lang w:val="en-US"/>
-        </w:rPr>
-      </w:pPr>
-      <w:r>
-        <w:rPr>
-          <w:rFonts w:asciiTheme="minorHAnsi" w:hAnsiTheme="minorHAnsi" w:cstheme="minorHAnsi"/>
-          <w:lang w:val="en-US"/>
-        </w:rPr>
-        <w:t>C#.NET, Visual Studio, WPF</w:t>
-      </w:r>
-      <w:r>
-        <w:rPr>
-          <w:rFonts w:asciiTheme="minorHAnsi" w:hAnsiTheme="minorHAnsi" w:cstheme="minorHAnsi"/>
-          <w:lang w:val="en-US"/>
-        </w:rPr>
-        <w:t>, C</w:t>
-      </w:r>
-      <w:r>
-        <w:rPr>
-          <w:rFonts w:asciiTheme="minorHAnsi" w:hAnsiTheme="minorHAnsi" w:cstheme="minorHAnsi"/>
-          <w:lang w:val="en-US"/>
-        </w:rPr>
-        <w:t>.</w:t>
-      </w:r>
-    </w:p>
-    <w:p>
-      <w:pPr>
-        <w:numPr>
-          <w:ilvl w:val="0"/>
-          <w:numId w:val="5"/>
-        </w:numPr>
-        <w:rPr>
-          <w:rFonts w:asciiTheme="minorHAnsi" w:hAnsiTheme="minorHAnsi" w:cstheme="minorHAnsi"/>
-          <w:lang w:val="en-US"/>
-        </w:rPr>
-      </w:pPr>
-      <w:r>
-        <w:rPr>
-          <w:rFonts w:asciiTheme="minorHAnsi" w:hAnsiTheme="minorHAnsi" w:cstheme="minorHAnsi"/>
-          <w:lang w:val="en-US"/>
-        </w:rPr>
-        <w:t xml:space="preserve">Experienced with most aspects of system administration. </w:t>
-      </w:r>
-    </w:p>
-    <w:p>
-      <w:pPr>
-        <w:numPr>
-          <w:ilvl w:val="0"/>
-          <w:numId w:val="5"/>
-        </w:numPr>
-        <w:rPr>
-          <w:rFonts w:asciiTheme="minorHAnsi" w:hAnsiTheme="minorHAnsi" w:cstheme="minorHAnsi"/>
-          <w:lang w:val="en-US"/>
-        </w:rPr>
-      </w:pPr>
-      <w:r>
-        <w:rPr>
-          <w:rFonts w:asciiTheme="minorHAnsi" w:hAnsiTheme="minorHAnsi" w:cstheme="minorHAnsi"/>
-          <w:lang w:val="en-US"/>
-        </w:rPr>
-        <w:t>Experience in supporting Enterprise-level Windows based Server environments (Windows 2003 Server)</w:t>
-      </w:r>
-    </w:p>
-    <w:p>
-      <w:pPr>
-        <w:numPr>
-          <w:ilvl w:val="0"/>
-          <w:numId w:val="5"/>
-        </w:numPr>
-        <w:rPr>
-          <w:rFonts w:asciiTheme="minorHAnsi" w:hAnsiTheme="minorHAnsi" w:cstheme="minorHAnsi"/>
-          <w:lang w:val="en-US"/>
-        </w:rPr>
-      </w:pPr>
-      <w:r>
-        <w:rPr>
-          <w:rFonts w:asciiTheme="minorHAnsi" w:hAnsiTheme="minorHAnsi" w:cstheme="minorHAnsi"/>
-          <w:lang w:val="en-US"/>
-        </w:rPr>
-        <w:t>Troubleshooting skills, Installation &amp; Setup, Network Configuration, Printing, Event Viewer</w:t>
-      </w:r>
-    </w:p>
-    <w:p>
-      <w:pPr>
-        <w:numPr>
-          <w:ilvl w:val="0"/>
-          <w:numId w:val="5"/>
-        </w:numPr>
-        <w:rPr>
-          <w:rFonts w:asciiTheme="minorHAnsi" w:hAnsiTheme="minorHAnsi" w:cstheme="minorHAnsi"/>
-          <w:lang w:val="en-US"/>
-        </w:rPr>
-      </w:pPr>
-      <w:r>
-        <w:rPr>
-          <w:rFonts w:asciiTheme="minorHAnsi" w:hAnsiTheme="minorHAnsi" w:cstheme="minorHAnsi"/>
-          <w:lang w:val="en-US"/>
-        </w:rPr>
-        <w:t xml:space="preserve">Experience in performing Active Directory related activities: AD Object management (User/Group/Computer) Site/Subnet management </w:t>
-      </w:r>
-    </w:p>
-    <w:p>
-      <w:pPr>
-        <w:numPr>
-          <w:ilvl w:val="0"/>
-          <w:numId w:val="5"/>
-        </w:numPr>
-        <w:rPr>
-          <w:rFonts w:asciiTheme="minorHAnsi" w:hAnsiTheme="minorHAnsi" w:cstheme="minorHAnsi"/>
-          <w:lang w:val="en-US"/>
-        </w:rPr>
-      </w:pPr>
-      <w:r>
-        <w:rPr>
-          <w:rFonts w:asciiTheme="minorHAnsi" w:hAnsiTheme="minorHAnsi" w:cstheme="minorHAnsi"/>
-          <w:lang w:val="en-US"/>
-        </w:rPr>
-        <w:t>Banking (retail, credits, card business, reporting, accounts, etc).</w:t>
-      </w:r>
-    </w:p>
-    <w:p>
-      <w:pPr>
-        <w:ind w:left="720"/>
-        <w:rPr>
-          <w:rFonts w:asciiTheme="minorHAnsi" w:hAnsiTheme="minorHAnsi" w:cstheme="minorHAnsi"/>
-          <w:lang w:val="en-US"/>
-        </w:rPr>
-      </w:pPr>
+        <w:spacing w:after="68"/>
+        <w:rPr>
+          <w:rFonts w:asciiTheme="minorHAnsi" w:hAnsiTheme="minorHAnsi" w:cstheme="minorHAnsi"/>
+          <w:lang w:val="en-US"/>
+        </w:rPr>
+      </w:pPr>
+      <w:r>
+        <w:rPr>
+          <w:rFonts w:asciiTheme="minorHAnsi" w:hAnsiTheme="minorHAnsi" w:cstheme="minorHAnsi"/>
+          <w:lang w:val="en-US"/>
+        </w:rPr>
+        <w:t>Q</w:t>
+      </w:r>
+      <w:r>
+        <w:rPr>
+          <w:rFonts w:asciiTheme="minorHAnsi" w:hAnsiTheme="minorHAnsi" w:cstheme="minorHAnsi"/>
+          <w:lang w:val="en-US"/>
+        </w:rPr>
+        <w:t>uick-learner</w:t>
+      </w:r>
+      <w:r>
+        <w:rPr>
+          <w:rFonts w:asciiTheme="minorHAnsi" w:hAnsiTheme="minorHAnsi" w:cstheme="minorHAnsi"/>
+          <w:lang w:val="en-US"/>
+        </w:rPr>
+        <w:t>, customer-oriented, very patient and laborious</w:t>
+      </w:r>
+      <w:r>
+        <w:rPr>
+          <w:rFonts w:asciiTheme="minorHAnsi" w:hAnsiTheme="minorHAnsi" w:cstheme="minorHAnsi"/>
+          <w:lang w:val="en-US"/>
+        </w:rPr>
+        <w:t xml:space="preserve">. </w:t>
+      </w:r>
     </w:p>
     <w:p>
       <w:pPr>
@@ -727,7 +398,16 @@
           <w:spacing w:val="-6"/>
           <w:lang w:val="en-US"/>
         </w:rPr>
-        <w:t>PROJECTS</w:t>
+        <w:t xml:space="preserve">TECHNICAL </w:t>
+      </w:r>
+      <w:r>
+        <w:rPr>
+          <w:rFonts w:asciiTheme="minorHAnsi" w:hAnsiTheme="minorHAnsi" w:cstheme="minorHAnsi"/>
+          <w:b/>
+          <w:spacing w:val="-6"/>
+          <w:lang w:val="en-US"/>
+        </w:rPr>
+        <w:t>SKILLS</w:t>
       </w:r>
     </w:p>
     <w:p>
@@ -746,9 +426,274 @@
           <w:rFonts w:asciiTheme="minorHAnsi" w:hAnsiTheme="minorHAnsi" w:cstheme="minorHAnsi"/>
           <w:lang w:val="en-US"/>
         </w:rPr>
+        <w:t>Java Core</w:t>
+      </w:r>
+      <w:r>
+        <w:rPr>
+          <w:rFonts w:asciiTheme="minorHAnsi" w:hAnsiTheme="minorHAnsi" w:cstheme="minorHAnsi"/>
+          <w:lang w:val="en-US"/>
+        </w:rPr>
+        <w:t>, multithreading, lambdas, stream API</w:t>
+      </w:r>
+      <w:r>
+        <w:rPr>
+          <w:rFonts w:asciiTheme="minorHAnsi" w:hAnsiTheme="minorHAnsi" w:cstheme="minorHAnsi"/>
+          <w:lang w:val="en-US"/>
+        </w:rPr>
+        <w:t xml:space="preserve">; JUnit4; Spring </w:t>
+      </w:r>
+      <w:proofErr w:type="spellStart"/>
+      <w:r>
+        <w:rPr>
+          <w:rFonts w:asciiTheme="minorHAnsi" w:hAnsiTheme="minorHAnsi" w:cstheme="minorHAnsi"/>
+          <w:lang w:val="en-US"/>
+        </w:rPr>
+        <w:t>IoC</w:t>
+      </w:r>
+      <w:proofErr w:type="spellEnd"/>
+      <w:r>
+        <w:rPr>
+          <w:rFonts w:asciiTheme="minorHAnsi" w:hAnsiTheme="minorHAnsi" w:cstheme="minorHAnsi"/>
+          <w:lang w:val="en-US"/>
+        </w:rPr>
+        <w:t>, Boot, MVC, Security</w:t>
+      </w:r>
+      <w:r>
+        <w:rPr>
+          <w:rFonts w:asciiTheme="minorHAnsi" w:hAnsiTheme="minorHAnsi" w:cstheme="minorHAnsi"/>
+          <w:lang w:val="en-US"/>
+        </w:rPr>
+        <w:t>-OAuth2</w:t>
+      </w:r>
+      <w:r>
+        <w:rPr>
+          <w:rFonts w:asciiTheme="minorHAnsi" w:hAnsiTheme="minorHAnsi" w:cstheme="minorHAnsi"/>
+          <w:lang w:val="en-US"/>
+        </w:rPr>
+        <w:t>; Hibernate; Swing, JavaFX; REST.</w:t>
+      </w:r>
+    </w:p>
+    <w:p>
+      <w:pPr>
+        <w:numPr>
+          <w:ilvl w:val="0"/>
+          <w:numId w:val="5"/>
+        </w:numPr>
+        <w:rPr>
+          <w:rFonts w:asciiTheme="minorHAnsi" w:hAnsiTheme="minorHAnsi" w:cstheme="minorHAnsi"/>
+          <w:lang w:val="en-US"/>
+        </w:rPr>
+      </w:pPr>
+      <w:r>
+        <w:rPr>
+          <w:rFonts w:asciiTheme="minorHAnsi" w:hAnsiTheme="minorHAnsi" w:cstheme="minorHAnsi"/>
+          <w:lang w:val="en-US"/>
+        </w:rPr>
+        <w:t>Object Oriented Programing (OOP)</w:t>
+      </w:r>
+      <w:r>
+        <w:rPr>
+          <w:rFonts w:asciiTheme="minorHAnsi" w:hAnsiTheme="minorHAnsi" w:cstheme="minorHAnsi"/>
+          <w:lang w:val="en-US"/>
+        </w:rPr>
+        <w:t>, algorithms.</w:t>
+      </w:r>
+    </w:p>
+    <w:p>
+      <w:pPr>
+        <w:numPr>
+          <w:ilvl w:val="0"/>
+          <w:numId w:val="5"/>
+        </w:numPr>
+        <w:rPr>
+          <w:rFonts w:asciiTheme="minorHAnsi" w:hAnsiTheme="minorHAnsi" w:cstheme="minorHAnsi"/>
+          <w:lang w:val="en-US"/>
+        </w:rPr>
+      </w:pPr>
+      <w:r>
+        <w:rPr>
+          <w:rFonts w:asciiTheme="minorHAnsi" w:hAnsiTheme="minorHAnsi" w:cstheme="minorHAnsi"/>
+          <w:lang w:val="en-US"/>
+        </w:rPr>
+        <w:t xml:space="preserve">Databases SQL: Firebird, </w:t>
+      </w:r>
+      <w:proofErr w:type="spellStart"/>
+      <w:r>
+        <w:rPr>
+          <w:rFonts w:asciiTheme="minorHAnsi" w:hAnsiTheme="minorHAnsi" w:cstheme="minorHAnsi"/>
+          <w:lang w:val="en-US"/>
+        </w:rPr>
+        <w:t>WildFly</w:t>
+      </w:r>
+      <w:proofErr w:type="spellEnd"/>
+      <w:r>
+        <w:rPr>
+          <w:rFonts w:asciiTheme="minorHAnsi" w:hAnsiTheme="minorHAnsi" w:cstheme="minorHAnsi"/>
+          <w:lang w:val="en-US"/>
+        </w:rPr>
+        <w:t>, SQLite</w:t>
+      </w:r>
+      <w:r>
+        <w:rPr>
+          <w:rFonts w:asciiTheme="minorHAnsi" w:hAnsiTheme="minorHAnsi" w:cstheme="minorHAnsi"/>
+          <w:lang w:val="en-US"/>
+        </w:rPr>
+        <w:t>, PostgreSQL.</w:t>
+      </w:r>
+    </w:p>
+    <w:p>
+      <w:pPr>
+        <w:numPr>
+          <w:ilvl w:val="0"/>
+          <w:numId w:val="5"/>
+        </w:numPr>
+        <w:rPr>
+          <w:rFonts w:asciiTheme="minorHAnsi" w:hAnsiTheme="minorHAnsi" w:cstheme="minorHAnsi"/>
+          <w:lang w:val="en-US"/>
+        </w:rPr>
+      </w:pPr>
+      <w:r>
+        <w:rPr>
+          <w:rFonts w:asciiTheme="minorHAnsi" w:hAnsiTheme="minorHAnsi" w:cstheme="minorHAnsi"/>
+          <w:lang w:val="en-US"/>
+        </w:rPr>
+        <w:t>GIT, Maven.</w:t>
+      </w:r>
+    </w:p>
+    <w:p>
+      <w:pPr>
+        <w:numPr>
+          <w:ilvl w:val="0"/>
+          <w:numId w:val="5"/>
+        </w:numPr>
+        <w:rPr>
+          <w:rFonts w:asciiTheme="minorHAnsi" w:hAnsiTheme="minorHAnsi" w:cstheme="minorHAnsi"/>
+          <w:lang w:val="en-US"/>
+        </w:rPr>
+      </w:pPr>
+      <w:r>
+        <w:rPr>
+          <w:rFonts w:asciiTheme="minorHAnsi" w:hAnsiTheme="minorHAnsi" w:cstheme="minorHAnsi"/>
+          <w:lang w:val="en-US"/>
+        </w:rPr>
+        <w:t>XML, XSD.</w:t>
+      </w:r>
+    </w:p>
+    <w:p>
+      <w:pPr>
+        <w:pStyle w:val="Default"/>
+        <w:numPr>
+          <w:ilvl w:val="0"/>
+          <w:numId w:val="5"/>
+        </w:numPr>
+        <w:rPr>
+          <w:rFonts w:asciiTheme="minorHAnsi" w:hAnsiTheme="minorHAnsi" w:cstheme="minorHAnsi"/>
+        </w:rPr>
+      </w:pPr>
+      <w:proofErr w:type="spellStart"/>
+      <w:r>
+        <w:rPr>
+          <w:rFonts w:asciiTheme="minorHAnsi" w:hAnsiTheme="minorHAnsi" w:cstheme="minorHAnsi"/>
+        </w:rPr>
+        <w:t>English</w:t>
+      </w:r>
+      <w:proofErr w:type="spellEnd"/>
+      <w:r>
+        <w:rPr>
+          <w:rFonts w:asciiTheme="minorHAnsi" w:hAnsiTheme="minorHAnsi" w:cstheme="minorHAnsi"/>
+        </w:rPr>
+        <w:t xml:space="preserve"> </w:t>
+      </w:r>
+      <w:proofErr w:type="spellStart"/>
+      <w:r>
+        <w:rPr>
+          <w:rFonts w:asciiTheme="minorHAnsi" w:hAnsiTheme="minorHAnsi" w:cstheme="minorHAnsi"/>
+        </w:rPr>
+        <w:t>level</w:t>
+      </w:r>
+      <w:proofErr w:type="spellEnd"/>
+      <w:r>
+        <w:rPr>
+          <w:rFonts w:asciiTheme="minorHAnsi" w:hAnsiTheme="minorHAnsi" w:cstheme="minorHAnsi"/>
+        </w:rPr>
+        <w:t xml:space="preserve">: </w:t>
+      </w:r>
+      <w:proofErr w:type="spellStart"/>
+      <w:r>
+        <w:rPr>
+          <w:rFonts w:asciiTheme="minorHAnsi" w:hAnsiTheme="minorHAnsi" w:cstheme="minorHAnsi"/>
+        </w:rPr>
+        <w:t>upper</w:t>
+      </w:r>
+      <w:proofErr w:type="spellEnd"/>
+      <w:r>
+        <w:rPr>
+          <w:rFonts w:asciiTheme="minorHAnsi" w:hAnsiTheme="minorHAnsi" w:cstheme="minorHAnsi"/>
+        </w:rPr>
+        <w:t xml:space="preserve"> – </w:t>
+      </w:r>
+      <w:proofErr w:type="spellStart"/>
+      <w:r>
+        <w:rPr>
+          <w:rFonts w:asciiTheme="minorHAnsi" w:hAnsiTheme="minorHAnsi" w:cstheme="minorHAnsi"/>
+        </w:rPr>
+        <w:t>intermediate</w:t>
+      </w:r>
+      <w:proofErr w:type="spellEnd"/>
+    </w:p>
+    <w:p>
+      <w:pPr>
+        <w:ind w:left="720"/>
+        <w:rPr>
+          <w:rFonts w:asciiTheme="minorHAnsi" w:hAnsiTheme="minorHAnsi" w:cstheme="minorHAnsi"/>
+          <w:lang w:val="en-US"/>
+        </w:rPr>
+      </w:pPr>
+    </w:p>
+    <w:p>
+      <w:pPr>
+        <w:pBdr>
+          <w:bottom w:val="single" w:sz="12" w:space="1" w:color="auto"/>
+        </w:pBdr>
+        <w:tabs>
+          <w:tab w:val="right" w:pos="10080"/>
+        </w:tabs>
+        <w:rPr>
+          <w:rFonts w:asciiTheme="minorHAnsi" w:hAnsiTheme="minorHAnsi" w:cstheme="minorHAnsi"/>
+          <w:b/>
+          <w:spacing w:val="-6"/>
+          <w:lang w:val="en-US"/>
+        </w:rPr>
+      </w:pPr>
+      <w:r>
+        <w:rPr>
+          <w:rFonts w:asciiTheme="minorHAnsi" w:hAnsiTheme="minorHAnsi" w:cstheme="minorHAnsi"/>
+          <w:b/>
+          <w:spacing w:val="-6"/>
+          <w:lang w:val="en-US"/>
+        </w:rPr>
+        <w:t>PROJECTS</w:t>
+      </w:r>
+    </w:p>
+    <w:p>
+      <w:pPr>
+        <w:numPr>
+          <w:ilvl w:val="0"/>
+          <w:numId w:val="5"/>
+        </w:numPr>
+        <w:rPr>
+          <w:rFonts w:asciiTheme="minorHAnsi" w:hAnsiTheme="minorHAnsi" w:cstheme="minorHAnsi"/>
+          <w:lang w:val="en-US"/>
+        </w:rPr>
+      </w:pPr>
+      <w:r>
+        <w:rPr>
+          <w:rFonts w:asciiTheme="minorHAnsi" w:hAnsiTheme="minorHAnsi" w:cstheme="minorHAnsi"/>
+          <w:lang w:val="en-US"/>
+        </w:rPr>
         <w:t xml:space="preserve">2017 Fast file parser (Java, </w:t>
       </w:r>
-      <w:hyperlink r:id="rId9" w:history="1">
+      <w:hyperlink r:id="rId8" w:history="1">
         <w:r>
           <w:rPr>
             <w:rStyle w:val="a3"/>
@@ -819,7 +764,7 @@
         </w:rPr>
         <w:t xml:space="preserve">, </w:t>
       </w:r>
-      <w:hyperlink r:id="rId10" w:history="1">
+      <w:hyperlink r:id="rId9" w:history="1">
         <w:r>
           <w:rPr>
             <w:rStyle w:val="a3"/>
@@ -879,7 +824,23 @@
           <w:rFonts w:asciiTheme="minorHAnsi" w:hAnsiTheme="minorHAnsi" w:cstheme="minorHAnsi"/>
           <w:lang w:val="en-US"/>
         </w:rPr>
-        <w:t>1998..2004 Autonomous atmospheric pressure registration system for Vernadsky Arctic Station (Atmel controller, C firmware, hardware)</w:t>
+        <w:t xml:space="preserve">1998..2004 Autonomous atmospheric pressure registration system for </w:t>
+      </w:r>
+      <w:proofErr w:type="spellStart"/>
+      <w:r>
+        <w:rPr>
+          <w:rFonts w:asciiTheme="minorHAnsi" w:hAnsiTheme="minorHAnsi" w:cstheme="minorHAnsi"/>
+          <w:lang w:val="en-US"/>
+        </w:rPr>
+        <w:t>Vernadsky</w:t>
+      </w:r>
+      <w:proofErr w:type="spellEnd"/>
+      <w:r>
+        <w:rPr>
+          <w:rFonts w:asciiTheme="minorHAnsi" w:hAnsiTheme="minorHAnsi" w:cstheme="minorHAnsi"/>
+          <w:lang w:val="en-US"/>
+        </w:rPr>
+        <w:t xml:space="preserve"> Arctic Station (Atmel controller, C firmware, hardware)</w:t>
       </w:r>
     </w:p>
     <w:p>
@@ -953,6 +914,14 @@
       <w:pPr>
         <w:rPr>
           <w:rFonts w:asciiTheme="minorHAnsi" w:hAnsiTheme="minorHAnsi" w:cstheme="minorHAnsi"/>
+          <w:lang w:val="en-GB"/>
+        </w:rPr>
+      </w:pPr>
+    </w:p>
+    <w:p>
+      <w:pPr>
+        <w:rPr>
+          <w:rFonts w:asciiTheme="minorHAnsi" w:hAnsiTheme="minorHAnsi" w:cstheme="minorHAnsi"/>
           <w:b/>
           <w:bCs/>
           <w:iCs/>
@@ -964,7 +933,23 @@
           <w:rFonts w:asciiTheme="minorHAnsi" w:hAnsiTheme="minorHAnsi" w:cstheme="minorHAnsi"/>
           <w:lang w:val="en-GB"/>
         </w:rPr>
-        <w:t xml:space="preserve">September 2011  -  </w:t>
+        <w:t xml:space="preserve">September </w:t>
+      </w:r>
+      <w:proofErr w:type="gramStart"/>
+      <w:r>
+        <w:rPr>
+          <w:rFonts w:asciiTheme="minorHAnsi" w:hAnsiTheme="minorHAnsi" w:cstheme="minorHAnsi"/>
+          <w:lang w:val="en-GB"/>
+        </w:rPr>
+        <w:t>2011  -</w:t>
+      </w:r>
+      <w:proofErr w:type="gramEnd"/>
+      <w:r>
+        <w:rPr>
+          <w:rFonts w:asciiTheme="minorHAnsi" w:hAnsiTheme="minorHAnsi" w:cstheme="minorHAnsi"/>
+          <w:lang w:val="en-GB"/>
+        </w:rPr>
+        <w:t xml:space="preserve">  </w:t>
       </w:r>
       <w:r>
         <w:rPr>
@@ -986,7 +971,25 @@
           <w:b/>
           <w:lang w:val="en-GB"/>
         </w:rPr>
-        <w:t>Plus-Optica LLC (Kyiv, Ukraine)</w:t>
+        <w:t>Plus-</w:t>
+      </w:r>
+      <w:proofErr w:type="spellStart"/>
+      <w:r>
+        <w:rPr>
+          <w:rFonts w:asciiTheme="minorHAnsi" w:hAnsiTheme="minorHAnsi" w:cstheme="minorHAnsi"/>
+          <w:b/>
+          <w:lang w:val="en-GB"/>
+        </w:rPr>
+        <w:t>Optica</w:t>
+      </w:r>
+      <w:proofErr w:type="spellEnd"/>
+      <w:r>
+        <w:rPr>
+          <w:rFonts w:asciiTheme="minorHAnsi" w:hAnsiTheme="minorHAnsi" w:cstheme="minorHAnsi"/>
+          <w:b/>
+          <w:lang w:val="en-GB"/>
+        </w:rPr>
+        <w:t xml:space="preserve"> LLC (Kyiv, Ukraine)</w:t>
       </w:r>
     </w:p>
     <w:p>
@@ -1028,7 +1031,55 @@
           <w:rFonts w:asciiTheme="minorHAnsi" w:hAnsiTheme="minorHAnsi" w:cstheme="minorHAnsi"/>
           <w:lang w:val="en-GB"/>
         </w:rPr>
-        <w:t>Sales of medical ophthalmic equipment and optician workshop equipment (auto refractokeratometers, corneal topographers, digital edgers, lensmeters, lens generators etc.)</w:t>
+        <w:t xml:space="preserve">Sales of medical ophthalmic equipment and optician workshop equipment (auto </w:t>
+      </w:r>
+      <w:proofErr w:type="spellStart"/>
+      <w:r>
+        <w:rPr>
+          <w:rFonts w:asciiTheme="minorHAnsi" w:hAnsiTheme="minorHAnsi" w:cstheme="minorHAnsi"/>
+          <w:lang w:val="en-GB"/>
+        </w:rPr>
+        <w:t>refractokeratometers</w:t>
+      </w:r>
+      <w:proofErr w:type="spellEnd"/>
+      <w:r>
+        <w:rPr>
+          <w:rFonts w:asciiTheme="minorHAnsi" w:hAnsiTheme="minorHAnsi" w:cstheme="minorHAnsi"/>
+          <w:lang w:val="en-GB"/>
+        </w:rPr>
+        <w:t xml:space="preserve">, corneal topographers, digital </w:t>
+      </w:r>
+      <w:proofErr w:type="spellStart"/>
+      <w:r>
+        <w:rPr>
+          <w:rFonts w:asciiTheme="minorHAnsi" w:hAnsiTheme="minorHAnsi" w:cstheme="minorHAnsi"/>
+          <w:lang w:val="en-GB"/>
+        </w:rPr>
+        <w:t>edgers</w:t>
+      </w:r>
+      <w:proofErr w:type="spellEnd"/>
+      <w:r>
+        <w:rPr>
+          <w:rFonts w:asciiTheme="minorHAnsi" w:hAnsiTheme="minorHAnsi" w:cstheme="minorHAnsi"/>
+          <w:lang w:val="en-GB"/>
+        </w:rPr>
+        <w:t xml:space="preserve">, </w:t>
+      </w:r>
+      <w:proofErr w:type="spellStart"/>
+      <w:r>
+        <w:rPr>
+          <w:rFonts w:asciiTheme="minorHAnsi" w:hAnsiTheme="minorHAnsi" w:cstheme="minorHAnsi"/>
+          <w:lang w:val="en-GB"/>
+        </w:rPr>
+        <w:t>lensmeters</w:t>
+      </w:r>
+      <w:proofErr w:type="spellEnd"/>
+      <w:r>
+        <w:rPr>
+          <w:rFonts w:asciiTheme="minorHAnsi" w:hAnsiTheme="minorHAnsi" w:cstheme="minorHAnsi"/>
+          <w:lang w:val="en-GB"/>
+        </w:rPr>
+        <w:t>, lens generators etc.)</w:t>
       </w:r>
     </w:p>
     <w:p>
@@ -1044,12 +1095,21 @@
           <w:lang w:val="en-GB"/>
         </w:rPr>
       </w:pPr>
-      <w:r>
-        <w:rPr>
-          <w:rFonts w:asciiTheme="minorHAnsi" w:hAnsiTheme="minorHAnsi" w:cstheme="minorHAnsi"/>
-          <w:lang w:val="en-GB"/>
-        </w:rPr>
-        <w:t>Comissioning works (mounting and setting up the equipment)</w:t>
+      <w:proofErr w:type="spellStart"/>
+      <w:r>
+        <w:rPr>
+          <w:rFonts w:asciiTheme="minorHAnsi" w:hAnsiTheme="minorHAnsi" w:cstheme="minorHAnsi"/>
+          <w:lang w:val="en-GB"/>
+        </w:rPr>
+        <w:t>Comissioning</w:t>
+      </w:r>
+      <w:proofErr w:type="spellEnd"/>
+      <w:r>
+        <w:rPr>
+          <w:rFonts w:asciiTheme="minorHAnsi" w:hAnsiTheme="minorHAnsi" w:cstheme="minorHAnsi"/>
+          <w:lang w:val="en-GB"/>
+        </w:rPr>
+        <w:t xml:space="preserve"> works (mounting and setting up the equipment)</w:t>
       </w:r>
     </w:p>
     <w:p>
@@ -1141,6 +1201,17 @@
     </w:p>
     <w:p>
       <w:pPr>
+        <w:pStyle w:val="a6"/>
+        <w:ind w:left="1134"/>
+        <w:rPr>
+          <w:rFonts w:asciiTheme="minorHAnsi" w:hAnsiTheme="minorHAnsi" w:cstheme="minorHAnsi"/>
+          <w:b/>
+          <w:lang w:val="en-GB"/>
+        </w:rPr>
+      </w:pPr>
+    </w:p>
+    <w:p>
+      <w:pPr>
         <w:rPr>
           <w:rFonts w:asciiTheme="minorHAnsi" w:hAnsiTheme="minorHAnsi" w:cstheme="minorHAnsi"/>
           <w:b/>
@@ -1154,7 +1225,23 @@
           <w:rFonts w:asciiTheme="minorHAnsi" w:hAnsiTheme="minorHAnsi" w:cstheme="minorHAnsi"/>
           <w:lang w:val="en-GB"/>
         </w:rPr>
-        <w:t xml:space="preserve">November 2009  -  September 2011  (1 year 11 months) </w:t>
+        <w:t xml:space="preserve">November </w:t>
+      </w:r>
+      <w:proofErr w:type="gramStart"/>
+      <w:r>
+        <w:rPr>
+          <w:rFonts w:asciiTheme="minorHAnsi" w:hAnsiTheme="minorHAnsi" w:cstheme="minorHAnsi"/>
+          <w:lang w:val="en-GB"/>
+        </w:rPr>
+        <w:t>2009  -</w:t>
+      </w:r>
+      <w:proofErr w:type="gramEnd"/>
+      <w:r>
+        <w:rPr>
+          <w:rFonts w:asciiTheme="minorHAnsi" w:hAnsiTheme="minorHAnsi" w:cstheme="minorHAnsi"/>
+          <w:lang w:val="en-GB"/>
+        </w:rPr>
+        <w:t xml:space="preserve">  September 2011  (1 year 11 months) </w:t>
       </w:r>
       <w:r>
         <w:rPr>
@@ -1205,7 +1292,6 @@
           <w:rFonts w:asciiTheme="minorHAnsi" w:hAnsiTheme="minorHAnsi" w:cstheme="minorHAnsi"/>
           <w:lang w:val="en-US"/>
         </w:rPr>
-        <w:lastRenderedPageBreak/>
         <w:t>Computer configuration (windows-based platforms)</w:t>
       </w:r>
     </w:p>
@@ -1298,6 +1384,7 @@
           <w:rFonts w:asciiTheme="minorHAnsi" w:hAnsiTheme="minorHAnsi" w:cstheme="minorHAnsi"/>
           <w:lang w:val="en-US"/>
         </w:rPr>
+        <w:lastRenderedPageBreak/>
         <w:t>End user training</w:t>
       </w:r>
     </w:p>
@@ -1351,6 +1438,14 @@
       <w:pPr>
         <w:rPr>
           <w:rFonts w:asciiTheme="minorHAnsi" w:hAnsiTheme="minorHAnsi" w:cstheme="minorHAnsi"/>
+          <w:lang w:val="en-GB"/>
+        </w:rPr>
+      </w:pPr>
+    </w:p>
+    <w:p>
+      <w:pPr>
+        <w:rPr>
+          <w:rFonts w:asciiTheme="minorHAnsi" w:hAnsiTheme="minorHAnsi" w:cstheme="minorHAnsi"/>
           <w:b/>
           <w:bCs/>
           <w:iCs/>
@@ -1362,7 +1457,23 @@
           <w:rFonts w:asciiTheme="minorHAnsi" w:hAnsiTheme="minorHAnsi" w:cstheme="minorHAnsi"/>
           <w:lang w:val="en-GB"/>
         </w:rPr>
-        <w:t xml:space="preserve">October 2008  -  November 2009  (1 year 2 months) </w:t>
+        <w:t xml:space="preserve">October </w:t>
+      </w:r>
+      <w:proofErr w:type="gramStart"/>
+      <w:r>
+        <w:rPr>
+          <w:rFonts w:asciiTheme="minorHAnsi" w:hAnsiTheme="minorHAnsi" w:cstheme="minorHAnsi"/>
+          <w:lang w:val="en-GB"/>
+        </w:rPr>
+        <w:t>2008  -</w:t>
+      </w:r>
+      <w:proofErr w:type="gramEnd"/>
+      <w:r>
+        <w:rPr>
+          <w:rFonts w:asciiTheme="minorHAnsi" w:hAnsiTheme="minorHAnsi" w:cstheme="minorHAnsi"/>
+          <w:lang w:val="en-GB"/>
+        </w:rPr>
+        <w:t xml:space="preserve">  November 2009  (1 year 2 months) </w:t>
       </w:r>
       <w:r>
         <w:rPr>
@@ -1411,8 +1522,17 @@
           <w:rFonts w:asciiTheme="minorHAnsi" w:hAnsiTheme="minorHAnsi" w:cstheme="minorHAnsi"/>
           <w:lang w:val="en-US"/>
         </w:rPr>
-        <w:t>Planning formation of the whole IT infrasructure</w:t>
-      </w:r>
+        <w:t xml:space="preserve">Planning formation of the whole IT </w:t>
+      </w:r>
+      <w:proofErr w:type="spellStart"/>
+      <w:r>
+        <w:rPr>
+          <w:rFonts w:asciiTheme="minorHAnsi" w:hAnsiTheme="minorHAnsi" w:cstheme="minorHAnsi"/>
+          <w:lang w:val="en-US"/>
+        </w:rPr>
+        <w:t>infrasructure</w:t>
+      </w:r>
+      <w:proofErr w:type="spellEnd"/>
     </w:p>
     <w:p>
       <w:pPr>
@@ -1460,6 +1580,14 @@
       <w:pPr>
         <w:rPr>
           <w:rFonts w:asciiTheme="minorHAnsi" w:hAnsiTheme="minorHAnsi" w:cstheme="minorHAnsi"/>
+          <w:lang w:val="en-GB"/>
+        </w:rPr>
+      </w:pPr>
+    </w:p>
+    <w:p>
+      <w:pPr>
+        <w:rPr>
+          <w:rFonts w:asciiTheme="minorHAnsi" w:hAnsiTheme="minorHAnsi" w:cstheme="minorHAnsi"/>
           <w:b/>
           <w:bCs/>
           <w:iCs/>
@@ -1471,15 +1599,41 @@
           <w:rFonts w:asciiTheme="minorHAnsi" w:hAnsiTheme="minorHAnsi" w:cstheme="minorHAnsi"/>
           <w:lang w:val="en-GB"/>
         </w:rPr>
-        <w:t xml:space="preserve">August 2004  -  October 2008 </w:t>
-      </w:r>
+        <w:t xml:space="preserve">August </w:t>
+      </w:r>
+      <w:proofErr w:type="gramStart"/>
+      <w:r>
+        <w:rPr>
+          <w:rFonts w:asciiTheme="minorHAnsi" w:hAnsiTheme="minorHAnsi" w:cstheme="minorHAnsi"/>
+          <w:lang w:val="en-GB"/>
+        </w:rPr>
+        <w:t>2004  -</w:t>
+      </w:r>
+      <w:proofErr w:type="gramEnd"/>
+      <w:r>
+        <w:rPr>
+          <w:rFonts w:asciiTheme="minorHAnsi" w:hAnsiTheme="minorHAnsi" w:cstheme="minorHAnsi"/>
+          <w:lang w:val="en-GB"/>
+        </w:rPr>
+        <w:t xml:space="preserve">  October 2008 </w:t>
+      </w:r>
+      <w:proofErr w:type="spellStart"/>
       <w:r>
         <w:rPr>
           <w:rFonts w:asciiTheme="minorHAnsi" w:hAnsiTheme="minorHAnsi" w:cstheme="minorHAnsi"/>
           <w:b/>
           <w:lang w:val="en-GB"/>
         </w:rPr>
-        <w:t>Swedbank (Kyiv, Ukraine)</w:t>
+        <w:t>Swedbank</w:t>
+      </w:r>
+      <w:proofErr w:type="spellEnd"/>
+      <w:r>
+        <w:rPr>
+          <w:rFonts w:asciiTheme="minorHAnsi" w:hAnsiTheme="minorHAnsi" w:cstheme="minorHAnsi"/>
+          <w:b/>
+          <w:lang w:val="en-GB"/>
+        </w:rPr>
+        <w:t xml:space="preserve"> (Kyiv, Ukraine)</w:t>
       </w:r>
     </w:p>
     <w:p>
@@ -1557,12 +1711,21 @@
           <w:lang w:val="en-US"/>
         </w:rPr>
       </w:pPr>
-      <w:r>
-        <w:rPr>
-          <w:rFonts w:asciiTheme="minorHAnsi" w:hAnsiTheme="minorHAnsi" w:cstheme="minorHAnsi"/>
-          <w:lang w:val="en-US"/>
-        </w:rPr>
-        <w:t>Providing  new branches with IT infrastructure</w:t>
+      <w:proofErr w:type="gramStart"/>
+      <w:r>
+        <w:rPr>
+          <w:rFonts w:asciiTheme="minorHAnsi" w:hAnsiTheme="minorHAnsi" w:cstheme="minorHAnsi"/>
+          <w:lang w:val="en-US"/>
+        </w:rPr>
+        <w:t>Providing  new</w:t>
+      </w:r>
+      <w:proofErr w:type="gramEnd"/>
+      <w:r>
+        <w:rPr>
+          <w:rFonts w:asciiTheme="minorHAnsi" w:hAnsiTheme="minorHAnsi" w:cstheme="minorHAnsi"/>
+          <w:lang w:val="en-US"/>
+        </w:rPr>
+        <w:t xml:space="preserve"> branches with IT infrastructure</w:t>
       </w:r>
     </w:p>
     <w:p>
@@ -1653,6 +1816,14 @@
       <w:pPr>
         <w:rPr>
           <w:rFonts w:asciiTheme="minorHAnsi" w:hAnsiTheme="minorHAnsi" w:cstheme="minorHAnsi"/>
+          <w:lang w:val="en-GB"/>
+        </w:rPr>
+      </w:pPr>
+    </w:p>
+    <w:p>
+      <w:pPr>
+        <w:rPr>
+          <w:rFonts w:asciiTheme="minorHAnsi" w:hAnsiTheme="minorHAnsi" w:cstheme="minorHAnsi"/>
           <w:b/>
           <w:bCs/>
           <w:iCs/>
@@ -1664,15 +1835,59 @@
           <w:rFonts w:asciiTheme="minorHAnsi" w:hAnsiTheme="minorHAnsi" w:cstheme="minorHAnsi"/>
           <w:lang w:val="en-GB"/>
         </w:rPr>
-        <w:t xml:space="preserve">September 1998  -  July 2004 </w:t>
-      </w:r>
+        <w:t xml:space="preserve">September </w:t>
+      </w:r>
+      <w:proofErr w:type="gramStart"/>
+      <w:r>
+        <w:rPr>
+          <w:rFonts w:asciiTheme="minorHAnsi" w:hAnsiTheme="minorHAnsi" w:cstheme="minorHAnsi"/>
+          <w:lang w:val="en-GB"/>
+        </w:rPr>
+        <w:t>1998  -</w:t>
+      </w:r>
+      <w:proofErr w:type="gramEnd"/>
+      <w:r>
+        <w:rPr>
+          <w:rFonts w:asciiTheme="minorHAnsi" w:hAnsiTheme="minorHAnsi" w:cstheme="minorHAnsi"/>
+          <w:lang w:val="en-GB"/>
+        </w:rPr>
+        <w:t xml:space="preserve">  July 2004 </w:t>
+      </w:r>
+      <w:proofErr w:type="spellStart"/>
       <w:r>
         <w:rPr>
           <w:rFonts w:asciiTheme="minorHAnsi" w:hAnsiTheme="minorHAnsi" w:cstheme="minorHAnsi"/>
           <w:b/>
           <w:lang w:val="en-GB"/>
         </w:rPr>
-        <w:t>Taras Shevchenko university, Physiological Cybernetics and Pcychophysyology lab. (Kyiv, Ukraine)</w:t>
+        <w:t>Taras</w:t>
+      </w:r>
+      <w:proofErr w:type="spellEnd"/>
+      <w:r>
+        <w:rPr>
+          <w:rFonts w:asciiTheme="minorHAnsi" w:hAnsiTheme="minorHAnsi" w:cstheme="minorHAnsi"/>
+          <w:b/>
+          <w:lang w:val="en-GB"/>
+        </w:rPr>
+        <w:t xml:space="preserve"> Shevchenko university, Physiological Cybernetics and </w:t>
+      </w:r>
+      <w:proofErr w:type="spellStart"/>
+      <w:r>
+        <w:rPr>
+          <w:rFonts w:asciiTheme="minorHAnsi" w:hAnsiTheme="minorHAnsi" w:cstheme="minorHAnsi"/>
+          <w:b/>
+          <w:lang w:val="en-GB"/>
+        </w:rPr>
+        <w:t>Pcychophysyology</w:t>
+      </w:r>
+      <w:proofErr w:type="spellEnd"/>
+      <w:r>
+        <w:rPr>
+          <w:rFonts w:asciiTheme="minorHAnsi" w:hAnsiTheme="minorHAnsi" w:cstheme="minorHAnsi"/>
+          <w:b/>
+          <w:lang w:val="en-GB"/>
+        </w:rPr>
+        <w:t xml:space="preserve"> lab. (Kyiv, Ukraine)</w:t>
       </w:r>
     </w:p>
     <w:p>
@@ -1803,7 +2018,32 @@
           <w:rFonts w:asciiTheme="minorHAnsi" w:hAnsiTheme="minorHAnsi" w:cstheme="minorHAnsi"/>
           <w:lang w:val="en-US"/>
         </w:rPr>
-        <w:t xml:space="preserve">1998-2004  Taras Shevchenko National University of Kyiv </w:t>
+        <w:t>1998-</w:t>
+      </w:r>
+      <w:proofErr w:type="gramStart"/>
+      <w:r>
+        <w:rPr>
+          <w:rFonts w:asciiTheme="minorHAnsi" w:hAnsiTheme="minorHAnsi" w:cstheme="minorHAnsi"/>
+          <w:lang w:val="en-US"/>
+        </w:rPr>
+        <w:t xml:space="preserve">2004  </w:t>
+      </w:r>
+      <w:proofErr w:type="spellStart"/>
+      <w:r>
+        <w:rPr>
+          <w:rFonts w:asciiTheme="minorHAnsi" w:hAnsiTheme="minorHAnsi" w:cstheme="minorHAnsi"/>
+          <w:lang w:val="en-US"/>
+        </w:rPr>
+        <w:t>Taras</w:t>
+      </w:r>
+      <w:proofErr w:type="spellEnd"/>
+      <w:proofErr w:type="gramEnd"/>
+      <w:r>
+        <w:rPr>
+          <w:rFonts w:asciiTheme="minorHAnsi" w:hAnsiTheme="minorHAnsi" w:cstheme="minorHAnsi"/>
+          <w:lang w:val="en-US"/>
+        </w:rPr>
+        <w:t xml:space="preserve"> Shevchenko National University of Kyiv </w:t>
       </w:r>
     </w:p>
     <w:p>
@@ -1892,8 +2132,18 @@
           <w:spacing w:val="-6"/>
           <w:lang w:val="en-US"/>
         </w:rPr>
-        <w:t>quantum radiophysics</w:t>
-      </w:r>
+        <w:t xml:space="preserve">quantum </w:t>
+      </w:r>
+      <w:proofErr w:type="spellStart"/>
+      <w:r>
+        <w:rPr>
+          <w:rFonts w:asciiTheme="minorHAnsi" w:eastAsia="Batang" w:hAnsiTheme="minorHAnsi" w:cstheme="minorHAnsi"/>
+          <w:spacing w:val="-6"/>
+          <w:lang w:val="en-US"/>
+        </w:rPr>
+        <w:t>radiophysics</w:t>
+      </w:r>
+      <w:proofErr w:type="spellEnd"/>
     </w:p>
     <w:p>
       <w:pPr>
@@ -2043,7 +2293,25 @@
           <w:spacing w:val="-6"/>
           <w:lang w:val="en-US"/>
         </w:rPr>
-        <w:t xml:space="preserve"> (Igor Derkach)</w:t>
+        <w:t xml:space="preserve"> (Igor </w:t>
+      </w:r>
+      <w:proofErr w:type="spellStart"/>
+      <w:r>
+        <w:rPr>
+          <w:rFonts w:asciiTheme="minorHAnsi" w:eastAsia="Batang" w:hAnsiTheme="minorHAnsi" w:cstheme="minorHAnsi"/>
+          <w:spacing w:val="-6"/>
+          <w:lang w:val="en-US"/>
+        </w:rPr>
+        <w:t>Derkach</w:t>
+      </w:r>
+      <w:proofErr w:type="spellEnd"/>
+      <w:r>
+        <w:rPr>
+          <w:rFonts w:asciiTheme="minorHAnsi" w:eastAsia="Batang" w:hAnsiTheme="minorHAnsi" w:cstheme="minorHAnsi"/>
+          <w:spacing w:val="-6"/>
+          <w:lang w:val="en-US"/>
+        </w:rPr>
+        <w:t>)</w:t>
       </w:r>
     </w:p>
     <w:p>
@@ -2149,7 +2417,25 @@
           <w:spacing w:val="-6"/>
           <w:lang w:val="en-US"/>
         </w:rPr>
-        <w:t xml:space="preserve"> (Petr Arsentiev)</w:t>
+        <w:t xml:space="preserve"> (Petr </w:t>
+      </w:r>
+      <w:proofErr w:type="spellStart"/>
+      <w:r>
+        <w:rPr>
+          <w:rFonts w:asciiTheme="minorHAnsi" w:eastAsia="Batang" w:hAnsiTheme="minorHAnsi" w:cstheme="minorHAnsi"/>
+          <w:spacing w:val="-6"/>
+          <w:lang w:val="en-US"/>
+        </w:rPr>
+        <w:t>Arsentiev</w:t>
+      </w:r>
+      <w:proofErr w:type="spellEnd"/>
+      <w:r>
+        <w:rPr>
+          <w:rFonts w:asciiTheme="minorHAnsi" w:eastAsia="Batang" w:hAnsiTheme="minorHAnsi" w:cstheme="minorHAnsi"/>
+          <w:spacing w:val="-6"/>
+          <w:lang w:val="en-US"/>
+        </w:rPr>
+        <w:t>)</w:t>
       </w:r>
     </w:p>
     <w:p>
@@ -2194,17 +2480,7 @@
           <w:lang w:val="en-US"/>
         </w:rPr>
         <w:tab/>
-        <w:t>Algorithms development and analysis (NTUU KPI</w:t>
-      </w:r>
-      <w:bookmarkStart w:id="0" w:name="_GoBack"/>
-      <w:bookmarkEnd w:id="0"/>
-      <w:r>
-        <w:rPr>
-          <w:rFonts w:asciiTheme="minorHAnsi" w:eastAsia="Batang" w:hAnsiTheme="minorHAnsi" w:cstheme="minorHAnsi"/>
-          <w:spacing w:val="-6"/>
-          <w:lang w:val="en-US"/>
-        </w:rPr>
-        <w:t>)</w:t>
+        <w:t>Algorithms development and analysis (NTUU KPI)</w:t>
       </w:r>
     </w:p>
     <w:sectPr>

</xml_diff>